<commit_message>
Alteração na documentação, adicionado detalhamentos no contexo, objetivo, justificativa e escopo.
</commit_message>
<xml_diff>
--- a/Documentação/Documentação.docx
+++ b/Documentação/Documentação.docx
@@ -695,6 +695,7 @@
       <w:pPr>
         <w:rPr>
           <w:rFonts w:cs="Times New Roman"/>
+          <w:u w:val="single"/>
         </w:rPr>
       </w:pPr>
       <w:r>
@@ -703,6 +704,12 @@
         </w:rPr>
         <w:t>Kauã da Silva Oliveira / RA:</w:t>
       </w:r>
+      <w:r>
+        <w:rPr>
+          <w:rFonts w:cs="Times New Roman"/>
+        </w:rPr>
+        <w:t xml:space="preserve"> 01222159</w:t>
+      </w:r>
     </w:p>
     <w:p>
       <w:pPr>
@@ -715,6 +722,12 @@
           <w:rFonts w:cs="Times New Roman"/>
         </w:rPr>
         <w:t>Matheus Gabriel de Oliveira Moura / RA:</w:t>
+      </w:r>
+      <w:r>
+        <w:rPr>
+          <w:rFonts w:cs="Times New Roman"/>
+        </w:rPr>
+        <w:t xml:space="preserve"> 01222100</w:t>
       </w:r>
     </w:p>
     <w:p>
@@ -1174,7 +1187,10 @@
         <w:jc w:val="both"/>
       </w:pPr>
       <w:r>
-        <w:t>A má gestão e armazenamento de medicamentos em hospitais e clinicas, além de gerar uma perca dos medicamentos que poderiam ser ministrados a pacientes, tambem gera uma despeza gigantesca.</w:t>
+        <w:t>A má gestão e armazenamento de medicamentos em hospitais e clinicas, além de gerar uma perca dos medicamentos que poderiam ser ministrados a pacientes, tambem gera uma despeza gigantesca</w:t>
+      </w:r>
+      <w:r>
+        <w:t xml:space="preserve">. </w:t>
       </w:r>
     </w:p>
     <w:p>
@@ -1238,36 +1254,108 @@
         <w:t>Utilizando o arduino, irá ser implantado nos amazens de medicamentos oncológicos um sistema de monitoramento de umidade e temperatura,</w:t>
       </w:r>
       <w:r>
-        <w:t xml:space="preserve"> assim tendo uma melhor gestão para o armazenamento destes medicamentos fazendo com que reduza a quantidade dos mesmos e assim fazendo</w:t>
+        <w:t xml:space="preserve"> assim tendo uma melhor gestão para o armazenamento destes medicamentos fazendo com que reduza a quantidade </w:t>
+      </w:r>
+      <w:r>
+        <w:t xml:space="preserve">de desperdicio </w:t>
+      </w:r>
+      <w:r>
+        <w:t>dos mesmos.</w:t>
+      </w:r>
+    </w:p>
+    <w:p>
+      <w:pPr>
+        <w:jc w:val="both"/>
+      </w:pPr>
+      <w:r>
+        <w:t>Ultilizando nosso site, você poderá ter acesso a um dashboard onde terá a liberdade de adicionar os seus setores para assim ter as informações da temperatura e umidade dos mesmos com uma alta praticidade</w:t>
+      </w:r>
+      <w:r>
+        <w:t xml:space="preserve"> e tambem consegue ter acesso pela propria aplicação de navegação dos dispositivos moveis tendo assim tambem uma acessibilidade em qualquer lugar</w:t>
+      </w:r>
+      <w:r>
+        <w:t xml:space="preserve">, basta ter conexão com a internet via </w:t>
+      </w:r>
+      <w:r>
+        <w:t>móvel</w:t>
+      </w:r>
+      <w:r>
+        <w:t xml:space="preserve"> ou </w:t>
+      </w:r>
+      <w:r>
+        <w:t>WI-FI</w:t>
+      </w:r>
+      <w:r>
+        <w:t>.</w:t>
+      </w:r>
+    </w:p>
+    <w:p>
+      <w:pPr>
+        <w:jc w:val="both"/>
+        <w:rPr>
+          <w:b/>
+          <w:bCs/>
+          <w:sz w:val="32"/>
+          <w:szCs w:val="32"/>
+        </w:rPr>
+      </w:pPr>
+      <w:r>
+        <w:rPr>
+          <w:b/>
+          <w:bCs/>
+          <w:sz w:val="32"/>
+          <w:szCs w:val="32"/>
+        </w:rPr>
+        <w:t>JUSTIFICATIVA</w:t>
+      </w:r>
+    </w:p>
+    <w:p>
+      <w:pPr>
+        <w:jc w:val="both"/>
+      </w:pPr>
+      <w:r>
+        <w:t>Medicamentos em sua maioria são caros, e especificamente os oncológicos são extremamente sensíveis também, ou seja, um monitoramento adequado dos remédio</w:t>
+      </w:r>
+      <w:r>
+        <w:t>s</w:t>
+      </w:r>
+      <w:r>
+        <w:t xml:space="preserve"> irá reduzir drasticamente o desperdício de tais remédios e garantir que eles sejam ministrados a</w:t>
+      </w:r>
+      <w:r>
+        <w:t>o</w:t>
+      </w:r>
+      <w:r>
+        <w:t>s pacientes que realmente necessitam deles.</w:t>
+      </w:r>
+    </w:p>
+    <w:p>
+      <w:pPr>
+        <w:jc w:val="both"/>
+      </w:pPr>
+      <w:r>
+        <w:t>Com um</w:t>
+      </w:r>
+      <w:r>
+        <w:t xml:space="preserve"> facil acesso e uma </w:t>
+      </w:r>
+      <w:r>
+        <w:t xml:space="preserve"> melhor gestão do armazenamento destes remedios a tendencia dos prejuizos é a diminuir, fazendo com que</w:t>
       </w:r>
       <w:r>
         <w:t xml:space="preserve"> tambem</w:t>
       </w:r>
       <w:r>
-        <w:t xml:space="preserve"> com que reduza tambem o descarte indevido. </w:t>
-      </w:r>
-    </w:p>
-    <w:p>
-      <w:pPr>
-        <w:jc w:val="both"/>
-      </w:pPr>
-      <w:r>
-        <w:t>Ultilizando nosso site, você poderá ter acesso a um dashboard onde terá a liberdade de adicionar os seus setores para assim ter as informações da temperatura e umidade dos mesmos com uma alta praticidade</w:t>
-      </w:r>
-      <w:r>
-        <w:t xml:space="preserve"> e tambem consegue ter acesso pela propria aplicação de navegação dos dispositivos moveis tendo assim tambem uma acessibilidade em qualquer lugar</w:t>
-      </w:r>
-      <w:r>
-        <w:t xml:space="preserve">, basta ter conexão com a internet via </w:t>
-      </w:r>
-      <w:r>
-        <w:t>móvel</w:t>
-      </w:r>
-      <w:r>
-        <w:t xml:space="preserve"> ou </w:t>
-      </w:r>
-      <w:r>
-        <w:t>WI-FI</w:t>
+        <w:t xml:space="preserve"> reduza o mau descarte que na maioria das vezes é feito pelos esgotos de forma que poluam ainda mais a </w:t>
+      </w:r>
+      <w:r>
+        <w:t>á</w:t>
+      </w:r>
+      <w:r>
+        <w:t>gua e o meio ambiente e vale ressaltar que a maioria das substâncias desses medicamentos não são totalmente eliminadas no processo de purificação e acaba retornando para nossas casas</w:t>
+      </w:r>
+      <w:r>
+        <w:t xml:space="preserve"> fazendo com que muitas das vezes pelo contato da agua mal tratada, pessoas contaminem certas doenças</w:t>
       </w:r>
       <w:r>
         <w:t>.</w:t>
@@ -1277,54 +1365,18 @@
       <w:pPr>
         <w:jc w:val="both"/>
       </w:pPr>
-    </w:p>
-    <w:p>
-      <w:pPr>
-        <w:jc w:val="both"/>
-        <w:rPr>
-          <w:b/>
-          <w:bCs/>
-          <w:sz w:val="32"/>
-          <w:szCs w:val="32"/>
-        </w:rPr>
-      </w:pPr>
-      <w:r>
-        <w:rPr>
-          <w:b/>
-          <w:bCs/>
-          <w:sz w:val="32"/>
-          <w:szCs w:val="32"/>
-        </w:rPr>
-        <w:t>JUSTIFICATIVA</w:t>
-      </w:r>
-    </w:p>
-    <w:p>
-      <w:pPr>
-        <w:jc w:val="both"/>
-      </w:pPr>
-      <w:r>
-        <w:t>Medicamentos em sua maioria são caros, e especificamente os oncológicos são extremamente sensíveis também, ou seja, um monitoramento adequado dos remédio</w:t>
-      </w:r>
-      <w:r>
-        <w:t>s</w:t>
-      </w:r>
-      <w:r>
-        <w:t xml:space="preserve"> irá reduzir drasticamente o desperdício de tais remédios e garantir que eles sejam ministrados aps pacientes que realmente necessitam deles.</w:t>
-      </w:r>
-    </w:p>
-    <w:p>
-      <w:pPr>
-        <w:jc w:val="both"/>
-      </w:pPr>
-      <w:r>
-        <w:t xml:space="preserve">Com uma melhor gestão do armazenamento destes remedios a tendencia dos prejuizos é a diminuir, fazendo com que reduza o mau descarte que na maioria das vezes é feito pelos esgotos de forma que poluam ainda mais a </w:t>
-      </w:r>
-      <w:r>
-        <w:t>á</w:t>
-      </w:r>
-      <w:r>
-        <w:t>gua e o meio ambiente e vale ressaltar que a maioria das substâncias desses medicamentos não são totalmente eliminadas no processo de purificação e acaba retornando para nossas casas.</w:t>
-      </w:r>
+      <w:r>
+        <w:lastRenderedPageBreak/>
+        <w:t xml:space="preserve">|O </w:t>
+      </w:r>
+      <w:r>
+        <w:t xml:space="preserve">Sistema Único de Saúde (SUS) gasta cerca de R$ 7,1 bilhões por ano para comprar os remedios de alto custo e pelomenos uma parte desse valor tem ido pro lixo pela má gestão e armazenamento dos mesmos, pois, muitas das vezes os remedios passam da validade ou são mal armazenados em temperaturas que não são ideais, chega a ser cerca de R$ 16 milhões de remedios disperdiçados pelos tais motivos.  </w:t>
+      </w:r>
+    </w:p>
+    <w:p>
+      <w:pPr>
+        <w:jc w:val="both"/>
+      </w:pPr>
     </w:p>
     <w:p>
       <w:pPr>
@@ -1379,21 +1431,59 @@
         <w:rPr>
           <w:rFonts w:cs="Times New Roman"/>
         </w:rPr>
-        <w:t>O projeto como já mencionado, tem como base o uso do Arduino que é um dispositivo que opera como uma mente eletrônica programável e com isso teremos o uso de sensores de temperatura e umidade com objetivo de médiçao e monitoramento para uma melhor gestão dos medicamentos.</w:t>
-      </w:r>
-    </w:p>
-    <w:p>
-      <w:pPr>
-        <w:jc w:val="both"/>
-        <w:rPr>
-          <w:rFonts w:cs="Times New Roman"/>
-        </w:rPr>
-      </w:pPr>
-      <w:r>
-        <w:rPr>
-          <w:rFonts w:cs="Times New Roman"/>
-        </w:rPr>
-        <w:t>Um dos exemplos para o uso desse projeto é o medicamento "Dacarbazina" que deve ser mantido sob refrigeração entre 2°c a 8°c e também ser mantido protegido da luz, sendo isso um ótimo motivo do uso do nosso sistema de monitoramento para a armazenagem desse medicamento, colaborando e facilitando o processo de gestão de temperatura e luminosidade necessária para o local da armazenagem.</w:t>
+        <w:t>O projeto como já mencionado, tem como base o uso do Arduino que é um dispositivo que opera como uma mente eletrônica programável e com isso teremos o uso de sensores de temperatura e umidade</w:t>
+      </w:r>
+      <w:r>
+        <w:rPr>
+          <w:rFonts w:cs="Times New Roman"/>
+        </w:rPr>
+        <w:t xml:space="preserve"> </w:t>
+      </w:r>
+      <w:r>
+        <w:rPr>
+          <w:rFonts w:cs="Times New Roman"/>
+        </w:rPr>
+        <w:t xml:space="preserve"> com objetivo de médiçao e monitoramento para uma melhor gestão dos medicamentos</w:t>
+      </w:r>
+      <w:r>
+        <w:rPr>
+          <w:rFonts w:cs="Times New Roman"/>
+        </w:rPr>
+        <w:t>.</w:t>
+      </w:r>
+    </w:p>
+    <w:p>
+      <w:pPr>
+        <w:jc w:val="both"/>
+        <w:rPr>
+          <w:rFonts w:cs="Times New Roman"/>
+        </w:rPr>
+      </w:pPr>
+      <w:r>
+        <w:rPr>
+          <w:rFonts w:cs="Times New Roman"/>
+        </w:rPr>
+        <w:t>Seria tudo isso com o uso do nosso website, onde terá um dashboard único, auto-explicativo e de facil acesso, onde, nessa dashboard tem as informações</w:t>
+      </w:r>
+      <w:r>
+        <w:rPr>
+          <w:rFonts w:cs="Times New Roman"/>
+        </w:rPr>
+        <w:t xml:space="preserve"> do remedio, temperatura e tambem da umidade do determinado setor, assim tendo um melhor controle, e tambem com um facil cadastro de outros setores.</w:t>
+      </w:r>
+    </w:p>
+    <w:p>
+      <w:pPr>
+        <w:jc w:val="both"/>
+        <w:rPr>
+          <w:rFonts w:cs="Times New Roman"/>
+        </w:rPr>
+      </w:pPr>
+      <w:r>
+        <w:rPr>
+          <w:rFonts w:cs="Times New Roman"/>
+        </w:rPr>
+        <w:t>Um dos exemplos para o uso desse projeto é o medicamento "Dacarbazina" que deve ser mantido sob refrigeração entre 2°c a 8°c, sendo isso um ótimo motivo do uso do nosso sistema de monitoramento para a armazenagem desse medicamento, colaborando e facilitando o processo de gestão de temperatura necessária para o local da armazenagem.</w:t>
       </w:r>
     </w:p>
     <w:p>
@@ -1558,21 +1648,19 @@
     </w:p>
     <w:sdt>
       <w:sdtPr>
+        <w:rPr>
+          <w:rFonts w:ascii="Times New Roman" w:eastAsiaTheme="minorHAnsi" w:hAnsi="Times New Roman" w:cstheme="minorBidi"/>
+          <w:color w:val="auto"/>
+          <w:sz w:val="24"/>
+          <w:szCs w:val="22"/>
+          <w:lang w:eastAsia="en-US"/>
+        </w:rPr>
         <w:id w:val="-295139982"/>
         <w:docPartObj>
           <w:docPartGallery w:val="Bibliographies"/>
           <w:docPartUnique/>
         </w:docPartObj>
       </w:sdtPr>
-      <w:sdtEndPr>
-        <w:rPr>
-          <w:rFonts w:ascii="Times New Roman" w:eastAsiaTheme="minorHAnsi" w:hAnsi="Times New Roman" w:cstheme="minorBidi"/>
-          <w:color w:val="auto"/>
-          <w:sz w:val="24"/>
-          <w:szCs w:val="22"/>
-          <w:lang w:eastAsia="en-US"/>
-        </w:rPr>
-      </w:sdtEndPr>
       <w:sdtContent>
         <w:p>
           <w:pPr>
@@ -1781,6 +1869,9 @@
         <w:tab w:val="left" w:pos="1320"/>
       </w:tabs>
     </w:pPr>
+    <w:r>
+      <w:t>‘</w:t>
+    </w:r>
   </w:p>
 </w:hdr>
 </file>
@@ -2193,7 +2284,7 @@
     <w:name w:val="heading 1"/>
     <w:basedOn w:val="Normal"/>
     <w:next w:val="Normal"/>
-    <w:link w:val="Ttulo1Char"/>
+    <w:link w:val="Ttulo1Carter"/>
     <w:uiPriority w:val="9"/>
     <w:qFormat/>
     <w:rsid w:val="00DE7A67"/>
@@ -2215,7 +2306,7 @@
     <w:name w:val="heading 2"/>
     <w:basedOn w:val="Normal"/>
     <w:next w:val="Normal"/>
-    <w:link w:val="Ttulo2Char"/>
+    <w:link w:val="Ttulo2Carter"/>
     <w:uiPriority w:val="9"/>
     <w:unhideWhenUsed/>
     <w:qFormat/>
@@ -2237,7 +2328,7 @@
     <w:name w:val="heading 3"/>
     <w:basedOn w:val="Normal"/>
     <w:next w:val="Normal"/>
-    <w:link w:val="Ttulo3Char"/>
+    <w:link w:val="Ttulo3Carter"/>
     <w:uiPriority w:val="9"/>
     <w:unhideWhenUsed/>
     <w:qFormat/>
@@ -2258,7 +2349,7 @@
     <w:name w:val="heading 4"/>
     <w:basedOn w:val="Normal"/>
     <w:next w:val="Normal"/>
-    <w:link w:val="Ttulo4Char"/>
+    <w:link w:val="Ttulo4Carter"/>
     <w:uiPriority w:val="9"/>
     <w:unhideWhenUsed/>
     <w:qFormat/>
@@ -2280,7 +2371,7 @@
     <w:name w:val="heading 5"/>
     <w:basedOn w:val="Normal"/>
     <w:next w:val="Normal"/>
-    <w:link w:val="Ttulo5Char"/>
+    <w:link w:val="Ttulo5Carter"/>
     <w:uiPriority w:val="9"/>
     <w:unhideWhenUsed/>
     <w:qFormat/>
@@ -2300,7 +2391,7 @@
     <w:name w:val="heading 6"/>
     <w:basedOn w:val="Normal"/>
     <w:next w:val="Normal"/>
-    <w:link w:val="Ttulo6Char"/>
+    <w:link w:val="Ttulo6Carter"/>
     <w:uiPriority w:val="9"/>
     <w:unhideWhenUsed/>
     <w:qFormat/>
@@ -2320,7 +2411,7 @@
     <w:name w:val="heading 7"/>
     <w:basedOn w:val="Normal"/>
     <w:next w:val="Normal"/>
-    <w:link w:val="Ttulo7Char"/>
+    <w:link w:val="Ttulo7Carter"/>
     <w:uiPriority w:val="9"/>
     <w:unhideWhenUsed/>
     <w:qFormat/>
@@ -2338,7 +2429,7 @@
       <w:color w:val="1F3763" w:themeColor="accent1" w:themeShade="7F"/>
     </w:rPr>
   </w:style>
-  <w:style w:type="character" w:default="1" w:styleId="Fontepargpadro">
+  <w:style w:type="character" w:default="1" w:styleId="Tipodeletrapredefinidodopargrafo">
     <w:name w:val="Default Paragraph Font"/>
     <w:uiPriority w:val="1"/>
     <w:semiHidden/>
@@ -2369,7 +2460,7 @@
     <w:name w:val="Title"/>
     <w:basedOn w:val="Normal"/>
     <w:next w:val="Normal"/>
-    <w:link w:val="TtuloChar"/>
+    <w:link w:val="TtuloCarter"/>
     <w:uiPriority w:val="10"/>
     <w:qFormat/>
     <w:rsid w:val="00D13027"/>
@@ -2385,9 +2476,9 @@
       <w:szCs w:val="56"/>
     </w:rPr>
   </w:style>
-  <w:style w:type="character" w:customStyle="1" w:styleId="TtuloChar">
-    <w:name w:val="Título Char"/>
-    <w:basedOn w:val="Fontepargpadro"/>
+  <w:style w:type="character" w:customStyle="1" w:styleId="TtuloCarter">
+    <w:name w:val="Título Caráter"/>
+    <w:basedOn w:val="Tipodeletrapredefinidodopargrafo"/>
     <w:link w:val="Ttulo"/>
     <w:uiPriority w:val="10"/>
     <w:rsid w:val="00D13027"/>
@@ -2399,9 +2490,9 @@
       <w:szCs w:val="56"/>
     </w:rPr>
   </w:style>
-  <w:style w:type="character" w:customStyle="1" w:styleId="Ttulo2Char">
-    <w:name w:val="Título 2 Char"/>
-    <w:basedOn w:val="Fontepargpadro"/>
+  <w:style w:type="character" w:customStyle="1" w:styleId="Ttulo2Carter">
+    <w:name w:val="Título 2 Caráter"/>
+    <w:basedOn w:val="Tipodeletrapredefinidodopargrafo"/>
     <w:link w:val="Ttulo2"/>
     <w:uiPriority w:val="9"/>
     <w:rsid w:val="00D13027"/>
@@ -2416,7 +2507,7 @@
     <w:name w:val="Subtitle"/>
     <w:basedOn w:val="Normal"/>
     <w:next w:val="Normal"/>
-    <w:link w:val="SubttuloChar"/>
+    <w:link w:val="SubttuloCarter"/>
     <w:uiPriority w:val="11"/>
     <w:qFormat/>
     <w:rsid w:val="00D13027"/>
@@ -2431,9 +2522,9 @@
       <w:spacing w:val="15"/>
     </w:rPr>
   </w:style>
-  <w:style w:type="character" w:customStyle="1" w:styleId="SubttuloChar">
-    <w:name w:val="Subtítulo Char"/>
-    <w:basedOn w:val="Fontepargpadro"/>
+  <w:style w:type="character" w:customStyle="1" w:styleId="SubttuloCarter">
+    <w:name w:val="Subtítulo Caráter"/>
+    <w:basedOn w:val="Tipodeletrapredefinidodopargrafo"/>
     <w:link w:val="Subttulo"/>
     <w:uiPriority w:val="11"/>
     <w:rsid w:val="00D13027"/>
@@ -2443,9 +2534,9 @@
       <w:spacing w:val="15"/>
     </w:rPr>
   </w:style>
-  <w:style w:type="character" w:customStyle="1" w:styleId="Ttulo3Char">
-    <w:name w:val="Título 3 Char"/>
-    <w:basedOn w:val="Fontepargpadro"/>
+  <w:style w:type="character" w:customStyle="1" w:styleId="Ttulo3Carter">
+    <w:name w:val="Título 3 Caráter"/>
+    <w:basedOn w:val="Tipodeletrapredefinidodopargrafo"/>
     <w:link w:val="Ttulo3"/>
     <w:uiPriority w:val="9"/>
     <w:rsid w:val="00D13027"/>
@@ -2456,9 +2547,9 @@
       <w:szCs w:val="24"/>
     </w:rPr>
   </w:style>
-  <w:style w:type="character" w:customStyle="1" w:styleId="Ttulo4Char">
-    <w:name w:val="Título 4 Char"/>
-    <w:basedOn w:val="Fontepargpadro"/>
+  <w:style w:type="character" w:customStyle="1" w:styleId="Ttulo4Carter">
+    <w:name w:val="Título 4 Caráter"/>
+    <w:basedOn w:val="Tipodeletrapredefinidodopargrafo"/>
     <w:link w:val="Ttulo4"/>
     <w:uiPriority w:val="9"/>
     <w:rsid w:val="00D13027"/>
@@ -2469,9 +2560,9 @@
       <w:color w:val="2F5496" w:themeColor="accent1" w:themeShade="BF"/>
     </w:rPr>
   </w:style>
-  <w:style w:type="character" w:customStyle="1" w:styleId="Ttulo5Char">
-    <w:name w:val="Título 5 Char"/>
-    <w:basedOn w:val="Fontepargpadro"/>
+  <w:style w:type="character" w:customStyle="1" w:styleId="Ttulo5Carter">
+    <w:name w:val="Título 5 Caráter"/>
+    <w:basedOn w:val="Tipodeletrapredefinidodopargrafo"/>
     <w:link w:val="Ttulo5"/>
     <w:uiPriority w:val="9"/>
     <w:rsid w:val="00D13027"/>
@@ -2480,9 +2571,9 @@
       <w:color w:val="2F5496" w:themeColor="accent1" w:themeShade="BF"/>
     </w:rPr>
   </w:style>
-  <w:style w:type="character" w:customStyle="1" w:styleId="Ttulo6Char">
-    <w:name w:val="Título 6 Char"/>
-    <w:basedOn w:val="Fontepargpadro"/>
+  <w:style w:type="character" w:customStyle="1" w:styleId="Ttulo6Carter">
+    <w:name w:val="Título 6 Caráter"/>
+    <w:basedOn w:val="Tipodeletrapredefinidodopargrafo"/>
     <w:link w:val="Ttulo6"/>
     <w:uiPriority w:val="9"/>
     <w:rsid w:val="00721E96"/>
@@ -2491,9 +2582,9 @@
       <w:color w:val="1F3763" w:themeColor="accent1" w:themeShade="7F"/>
     </w:rPr>
   </w:style>
-  <w:style w:type="character" w:customStyle="1" w:styleId="Ttulo7Char">
-    <w:name w:val="Título 7 Char"/>
-    <w:basedOn w:val="Fontepargpadro"/>
+  <w:style w:type="character" w:customStyle="1" w:styleId="Ttulo7Carter">
+    <w:name w:val="Título 7 Caráter"/>
+    <w:basedOn w:val="Tipodeletrapredefinidodopargrafo"/>
     <w:link w:val="Ttulo7"/>
     <w:uiPriority w:val="9"/>
     <w:rsid w:val="00721E96"/>
@@ -2513,9 +2604,9 @@
       <w:spacing w:after="0" w:line="240" w:lineRule="auto"/>
     </w:pPr>
   </w:style>
-  <w:style w:type="character" w:styleId="Hyperlink">
+  <w:style w:type="character" w:styleId="Hiperligao">
     <w:name w:val="Hyperlink"/>
-    <w:basedOn w:val="Fontepargpadro"/>
+    <w:basedOn w:val="Tipodeletrapredefinidodopargrafo"/>
     <w:uiPriority w:val="99"/>
     <w:semiHidden/>
     <w:unhideWhenUsed/>
@@ -2528,7 +2619,7 @@
   <w:style w:type="paragraph" w:styleId="Cabealho">
     <w:name w:val="header"/>
     <w:basedOn w:val="Normal"/>
-    <w:link w:val="CabealhoChar"/>
+    <w:link w:val="CabealhoCarter"/>
     <w:uiPriority w:val="99"/>
     <w:unhideWhenUsed/>
     <w:rsid w:val="00D37AA2"/>
@@ -2540,9 +2631,9 @@
       <w:spacing w:after="0" w:line="240" w:lineRule="auto"/>
     </w:pPr>
   </w:style>
-  <w:style w:type="character" w:customStyle="1" w:styleId="CabealhoChar">
-    <w:name w:val="Cabeçalho Char"/>
-    <w:basedOn w:val="Fontepargpadro"/>
+  <w:style w:type="character" w:customStyle="1" w:styleId="CabealhoCarter">
+    <w:name w:val="Cabeçalho Caráter"/>
+    <w:basedOn w:val="Tipodeletrapredefinidodopargrafo"/>
     <w:link w:val="Cabealho"/>
     <w:uiPriority w:val="99"/>
     <w:rsid w:val="00D37AA2"/>
@@ -2550,7 +2641,7 @@
   <w:style w:type="paragraph" w:styleId="Rodap">
     <w:name w:val="footer"/>
     <w:basedOn w:val="Normal"/>
-    <w:link w:val="RodapChar"/>
+    <w:link w:val="RodapCarter"/>
     <w:uiPriority w:val="99"/>
     <w:unhideWhenUsed/>
     <w:rsid w:val="00D37AA2"/>
@@ -2562,9 +2653,9 @@
       <w:spacing w:after="0" w:line="240" w:lineRule="auto"/>
     </w:pPr>
   </w:style>
-  <w:style w:type="character" w:customStyle="1" w:styleId="RodapChar">
-    <w:name w:val="Rodapé Char"/>
-    <w:basedOn w:val="Fontepargpadro"/>
+  <w:style w:type="character" w:customStyle="1" w:styleId="RodapCarter">
+    <w:name w:val="Rodapé Caráter"/>
+    <w:basedOn w:val="Tipodeletrapredefinidodopargrafo"/>
     <w:link w:val="Rodap"/>
     <w:uiPriority w:val="99"/>
     <w:rsid w:val="00D37AA2"/>
@@ -2580,9 +2671,9 @@
       <w:contextualSpacing/>
     </w:pPr>
   </w:style>
-  <w:style w:type="character" w:customStyle="1" w:styleId="Ttulo1Char">
-    <w:name w:val="Título 1 Char"/>
-    <w:basedOn w:val="Fontepargpadro"/>
+  <w:style w:type="character" w:customStyle="1" w:styleId="Ttulo1Carter">
+    <w:name w:val="Título 1 Caráter"/>
+    <w:basedOn w:val="Tipodeletrapredefinidodopargrafo"/>
     <w:link w:val="Ttulo1"/>
     <w:uiPriority w:val="9"/>
     <w:rsid w:val="00DE7A67"/>
@@ -2901,21 +2992,6 @@
 </file>
 
 <file path=customXml/item1.xml><?xml version="1.0" encoding="utf-8"?>
-<p:properties xmlns:p="http://schemas.microsoft.com/office/2006/metadata/properties" xmlns:xsi="http://www.w3.org/2001/XMLSchema-instance" xmlns:pc="http://schemas.microsoft.com/office/infopath/2007/PartnerControls">
-  <documentManagement/>
-</p:properties>
-</file>
-
-<file path=customXml/item2.xml><?xml version="1.0" encoding="utf-8"?>
-<?mso-contentType ?>
-<FormTemplates xmlns="http://schemas.microsoft.com/sharepoint/v3/contenttype/forms">
-  <Display>DocumentLibraryForm</Display>
-  <Edit>DocumentLibraryForm</Edit>
-  <New>DocumentLibraryForm</New>
-</FormTemplates>
-</file>
-
-<file path=customXml/item3.xml><?xml version="1.0" encoding="utf-8"?>
 <ct:contentTypeSchema xmlns:ct="http://schemas.microsoft.com/office/2006/metadata/contentType" xmlns:ma="http://schemas.microsoft.com/office/2006/metadata/properties/metaAttributes" ct:_="" ma:_="" ma:contentTypeName="Document" ma:contentTypeID="0x01010009EF89933107E14B98DA3854C20B7ECD" ma:contentTypeVersion="2" ma:contentTypeDescription="Create a new document." ma:contentTypeScope="" ma:versionID="3632045ec3d85a16496c561d261624a6">
   <xsd:schema xmlns:xsd="http://www.w3.org/2001/XMLSchema" xmlns:xs="http://www.w3.org/2001/XMLSchema" xmlns:p="http://schemas.microsoft.com/office/2006/metadata/properties" xmlns:ns3="745facbe-cf1f-4f63-a905-71b4bf945b82" targetNamespace="http://schemas.microsoft.com/office/2006/metadata/properties" ma:root="true" ma:fieldsID="d594abe3682a2c9e6d927eece1141601" ns3:_="">
     <xsd:import namespace="745facbe-cf1f-4f63-a905-71b4bf945b82"/>
@@ -3047,7 +3123,7 @@
 </ct:contentTypeSchema>
 </file>
 
-<file path=customXml/item4.xml><?xml version="1.0" encoding="utf-8"?>
+<file path=customXml/item2.xml><?xml version="1.0" encoding="utf-8"?>
 <b:Sources xmlns:b="http://schemas.openxmlformats.org/officeDocument/2006/bibliography" xmlns="http://schemas.openxmlformats.org/officeDocument/2006/bibliography" SelectedStyle="\APASixthEditionOfficeOnline.xsl" StyleName="APA" Version="6">
   <b:Source>
     <b:Tag>Bru16</b:Tag>
@@ -3150,24 +3226,22 @@
 </b:Sources>
 </file>
 
-<file path=customXml/itemProps1.xml><?xml version="1.0" encoding="utf-8"?>
-<ds:datastoreItem xmlns:ds="http://schemas.openxmlformats.org/officeDocument/2006/customXml" ds:itemID="{FE49C67A-16D9-4834-8DFD-6C3FFFD04642}">
-  <ds:schemaRefs>
-    <ds:schemaRef ds:uri="http://schemas.microsoft.com/office/2006/metadata/properties"/>
-    <ds:schemaRef ds:uri="http://schemas.microsoft.com/office/infopath/2007/PartnerControls"/>
-  </ds:schemaRefs>
-</ds:datastoreItem>
+<file path=customXml/item3.xml><?xml version="1.0" encoding="utf-8"?>
+<p:properties xmlns:p="http://schemas.microsoft.com/office/2006/metadata/properties" xmlns:xsi="http://www.w3.org/2001/XMLSchema-instance" xmlns:pc="http://schemas.microsoft.com/office/infopath/2007/PartnerControls">
+  <documentManagement/>
+</p:properties>
 </file>
 
-<file path=customXml/itemProps2.xml><?xml version="1.0" encoding="utf-8"?>
-<ds:datastoreItem xmlns:ds="http://schemas.openxmlformats.org/officeDocument/2006/customXml" ds:itemID="{4A69A6C6-F533-4A49-856A-E80C376E34CA}">
-  <ds:schemaRefs>
-    <ds:schemaRef ds:uri="http://schemas.microsoft.com/sharepoint/v3/contenttype/forms"/>
-  </ds:schemaRefs>
-</ds:datastoreItem>
+<file path=customXml/item4.xml><?xml version="1.0" encoding="utf-8"?>
+<?mso-contentType ?>
+<FormTemplates xmlns="http://schemas.microsoft.com/sharepoint/v3/contenttype/forms">
+  <Display>DocumentLibraryForm</Display>
+  <Edit>DocumentLibraryForm</Edit>
+  <New>DocumentLibraryForm</New>
+</FormTemplates>
 </file>
 
-<file path=customXml/itemProps3.xml><?xml version="1.0" encoding="utf-8"?>
+<file path=customXml/itemProps1.xml><?xml version="1.0" encoding="utf-8"?>
 <ds:datastoreItem xmlns:ds="http://schemas.openxmlformats.org/officeDocument/2006/customXml" ds:itemID="{DC89B586-64CD-41EF-82EB-E2E6669271C3}">
   <ds:schemaRefs>
     <ds:schemaRef ds:uri="http://schemas.microsoft.com/office/2006/metadata/contentType"/>
@@ -3185,10 +3259,27 @@
 </ds:datastoreItem>
 </file>
 
-<file path=customXml/itemProps4.xml><?xml version="1.0" encoding="utf-8"?>
+<file path=customXml/itemProps2.xml><?xml version="1.0" encoding="utf-8"?>
 <ds:datastoreItem xmlns:ds="http://schemas.openxmlformats.org/officeDocument/2006/customXml" ds:itemID="{88C25086-F87C-47DC-B9D3-92539C495D38}">
   <ds:schemaRefs>
     <ds:schemaRef ds:uri="http://schemas.openxmlformats.org/officeDocument/2006/bibliography"/>
   </ds:schemaRefs>
 </ds:datastoreItem>
+</file>
+
+<file path=customXml/itemProps3.xml><?xml version="1.0" encoding="utf-8"?>
+<ds:datastoreItem xmlns:ds="http://schemas.openxmlformats.org/officeDocument/2006/customXml" ds:itemID="{FE49C67A-16D9-4834-8DFD-6C3FFFD04642}">
+  <ds:schemaRefs>
+    <ds:schemaRef ds:uri="http://schemas.microsoft.com/office/2006/metadata/properties"/>
+    <ds:schemaRef ds:uri="http://schemas.microsoft.com/office/infopath/2007/PartnerControls"/>
+  </ds:schemaRefs>
+</ds:datastoreItem>
+</file>
+
+<file path=customXml/itemProps4.xml><?xml version="1.0" encoding="utf-8"?>
+<ds:datastoreItem xmlns:ds="http://schemas.openxmlformats.org/officeDocument/2006/customXml" ds:itemID="{4A69A6C6-F533-4A49-856A-E80C376E34CA}">
+  <ds:schemaRefs>
+    <ds:schemaRef ds:uri="http://schemas.microsoft.com/sharepoint/v3/contenttype/forms"/>
+  </ds:schemaRefs>
+</ds:datastoreItem>
 </file>
</xml_diff>